<commit_message>
Actualizado tutorial para paginar
</commit_message>
<xml_diff>
--- a/Cómo paginar.docx
+++ b/Cómo paginar.docx
@@ -63,7 +63,119 @@
       </w:r>
       <w:proofErr w:type="spellEnd"/>
       <w:r>
-        <w:t xml:space="preserve"> como parámetro adicional. La segunda </w:t>
+        <w:t xml:space="preserve"> como parámetro adicional.</w:t>
+      </w:r>
+      <w:r>
+        <w:t xml:space="preserve"> Ojo: la </w:t>
+      </w:r>
+      <w:proofErr w:type="spellStart"/>
+      <w:r>
+        <w:t>query</w:t>
+      </w:r>
+      <w:proofErr w:type="spellEnd"/>
+      <w:r>
+        <w:t xml:space="preserve"> debe ser de la forma “</w:t>
+      </w:r>
+      <w:proofErr w:type="spellStart"/>
+      <w:r>
+        <w:t>select</w:t>
+      </w:r>
+      <w:proofErr w:type="spellEnd"/>
+      <w:r>
+        <w:t xml:space="preserve"> x </w:t>
+      </w:r>
+      <w:proofErr w:type="spellStart"/>
+      <w:r>
+        <w:t>from</w:t>
+      </w:r>
+      <w:proofErr w:type="spellEnd"/>
+      <w:r>
+        <w:t xml:space="preserve"> Cosa x …”, si no, el Display Tag se vuelve loco. No se pueden usar </w:t>
+      </w:r>
+      <w:proofErr w:type="spellStart"/>
+      <w:r>
+        <w:t>queries</w:t>
+      </w:r>
+      <w:proofErr w:type="spellEnd"/>
+      <w:r>
+        <w:t xml:space="preserve"> que sean “</w:t>
+      </w:r>
+      <w:proofErr w:type="spellStart"/>
+      <w:r>
+        <w:t>select</w:t>
+      </w:r>
+      <w:proofErr w:type="spellEnd"/>
+      <w:r>
+        <w:t xml:space="preserve"> </w:t>
+      </w:r>
+      <w:proofErr w:type="spellStart"/>
+      <w:r>
+        <w:t>y.x</w:t>
+      </w:r>
+      <w:proofErr w:type="spellEnd"/>
+      <w:r>
+        <w:t xml:space="preserve"> </w:t>
+      </w:r>
+      <w:proofErr w:type="spellStart"/>
+      <w:r>
+        <w:t>from</w:t>
+      </w:r>
+      <w:proofErr w:type="spellEnd"/>
+      <w:r>
+        <w:t xml:space="preserve"> </w:t>
+      </w:r>
+      <w:proofErr w:type="spellStart"/>
+      <w:r>
+        <w:t>Otracosa</w:t>
+      </w:r>
+      <w:proofErr w:type="spellEnd"/>
+      <w:r>
+        <w:t xml:space="preserve"> y …” ni “</w:t>
+      </w:r>
+      <w:proofErr w:type="spellStart"/>
+      <w:r>
+        <w:t>select</w:t>
+      </w:r>
+      <w:proofErr w:type="spellEnd"/>
+      <w:r>
+        <w:t xml:space="preserve"> x </w:t>
+      </w:r>
+      <w:proofErr w:type="spellStart"/>
+      <w:r>
+        <w:t>from</w:t>
+      </w:r>
+      <w:proofErr w:type="spellEnd"/>
+      <w:r>
+        <w:t xml:space="preserve"> </w:t>
+      </w:r>
+      <w:proofErr w:type="spellStart"/>
+      <w:r>
+        <w:t>Otracosa</w:t>
+      </w:r>
+      <w:proofErr w:type="spellEnd"/>
+      <w:r>
+        <w:t xml:space="preserve"> y </w:t>
+      </w:r>
+      <w:proofErr w:type="spellStart"/>
+      <w:r>
+        <w:t>join</w:t>
+      </w:r>
+      <w:proofErr w:type="spellEnd"/>
+      <w:r>
+        <w:t xml:space="preserve"> </w:t>
+      </w:r>
+      <w:proofErr w:type="spellStart"/>
+      <w:proofErr w:type="gramStart"/>
+      <w:r>
+        <w:t>y.cosas</w:t>
+      </w:r>
+      <w:proofErr w:type="spellEnd"/>
+      <w:proofErr w:type="gramEnd"/>
+      <w:r>
+        <w:t xml:space="preserve"> x …”.</w:t>
+      </w:r>
+      <w:r>
+        <w:t xml:space="preserve"> La segunda </w:t>
       </w:r>
       <w:proofErr w:type="spellStart"/>
       <w:r>
@@ -420,12 +532,10 @@
         <w:t xml:space="preserve">” dependerá del nombre que se use en el controlador, pero mejor que todos usemos el mismo). Por otro lado, para cada columna que pueda ser ordenada, hay que añadir a la etiqueta </w:t>
       </w:r>
       <w:proofErr w:type="spellStart"/>
-      <w:proofErr w:type="gramStart"/>
       <w:r>
         <w:t>display:column</w:t>
       </w:r>
       <w:proofErr w:type="spellEnd"/>
-      <w:proofErr w:type="gramEnd"/>
       <w:r>
         <w:t xml:space="preserve"> correspondiente el atributo “</w:t>
       </w:r>
@@ -435,8 +545,13 @@
       </w:r>
       <w:proofErr w:type="spellEnd"/>
       <w:r>
-        <w:t>” y un valor, lo normal para no liarse es usar el mismo nombre de la propiedad que se va a ordenar.</w:t>
-      </w:r>
+        <w:t xml:space="preserve">” y un valor, </w:t>
+      </w:r>
+      <w:r>
+        <w:t>que debe coincidir con el nombre de la propiedad por la que se está ordenando.</w:t>
+      </w:r>
+      <w:bookmarkStart w:id="0" w:name="_GoBack"/>
+      <w:bookmarkEnd w:id="0"/>
     </w:p>
     <w:p>
       <w:pPr>
@@ -610,7 +725,11 @@
       </w:r>
       <w:proofErr w:type="spellEnd"/>
       <w:r>
-        <w:t>, tal y como aparece en la captura, para sacar parámetros que le hacen falta al Display Tag. En principio, lo único que hay que tener en cuenta en esas tres líneas es lo de “</w:t>
+        <w:t xml:space="preserve">, tal y como aparece en la captura, para sacar parámetros que le hacen falta al Display Tag. En principio, lo </w:t>
+      </w:r>
+      <w:r>
+        <w:lastRenderedPageBreak/>
+        <w:t>único que hay que tener en cuenta en esas tres líneas es lo de “</w:t>
       </w:r>
       <w:proofErr w:type="spellStart"/>
       <w:r>
@@ -636,11 +755,7 @@
       </w:r>
       <w:proofErr w:type="spellEnd"/>
       <w:r>
-        <w:t xml:space="preserve"> debería entenderse echándole un </w:t>
-      </w:r>
-      <w:r>
-        <w:lastRenderedPageBreak/>
-        <w:t xml:space="preserve">vistazo. Se deben poder copiar todas esas líneas sin que haya ningún problema. </w:t>
+        <w:t xml:space="preserve"> debería entenderse echándole un vistazo. Se deben poder copiar todas esas líneas sin que haya ningún problema. </w:t>
       </w:r>
       <w:r>
         <w:t xml:space="preserve">Lo único que se puede cambiar ahí es la creación del objeto </w:t>
@@ -764,8 +879,6 @@
       <w:r>
         <w:t>Paso 5: Disfrutar de la eficiencia extrema.</w:t>
       </w:r>
-      <w:bookmarkStart w:id="0" w:name="_GoBack"/>
-      <w:bookmarkEnd w:id="0"/>
     </w:p>
     <w:sectPr>
       <w:pgSz w:w="11906" w:h="16838"/>

</xml_diff>